<commit_message>
updated aggregation script to clean names
</commit_message>
<xml_diff>
--- a/Quant_Analysis_Instructions.docx
+++ b/Quant_Analysis_Instructions.docx
@@ -208,28 +208,7 @@
           <w:sz w:val="28"/>
           <w:szCs w:val="28"/>
         </w:rPr>
-        <w:t xml:space="preserve"> </w:t>
-      </w:r>
-      <w:r>
-        <w:rPr>
-          <w:sz w:val="28"/>
-          <w:szCs w:val="28"/>
-        </w:rPr>
-        <w:t xml:space="preserve">on all </w:t>
-      </w:r>
-      <w:r>
-        <w:rPr>
-          <w:sz w:val="28"/>
-          <w:szCs w:val="28"/>
-        </w:rPr>
-        <w:t>numeric</w:t>
-      </w:r>
-      <w:r>
-        <w:rPr>
-          <w:sz w:val="28"/>
-          <w:szCs w:val="28"/>
-        </w:rPr>
-        <w:t xml:space="preserve"> indicators </w:t>
+        <w:t xml:space="preserve"> on all numeric indicators </w:t>
       </w:r>
       <w:r>
         <w:rPr>
@@ -350,82 +329,62 @@
         </w:rPr>
         <w:t>“</w:t>
       </w:r>
-      <w:proofErr w:type="spellStart"/>
       <w:r>
         <w:rPr>
           <w:sz w:val="30"/>
           <w:szCs w:val="30"/>
         </w:rPr>
-        <w:t>PreRequisite_HH_Quant_</w:t>
-      </w:r>
-      <w:proofErr w:type="gramStart"/>
+        <w:t>PreRequisite_HH_Quant_functions</w:t>
+      </w:r>
       <w:r>
         <w:rPr>
           <w:sz w:val="30"/>
           <w:szCs w:val="30"/>
         </w:rPr>
-        <w:t>functions</w:t>
-      </w:r>
-      <w:r>
+        <w:t>.R”</w:t>
+      </w:r>
+    </w:p>
+    <w:p>
+      <w:pPr>
         <w:rPr>
           <w:sz w:val="30"/>
           <w:szCs w:val="30"/>
         </w:rPr>
-        <w:t>.R</w:t>
-      </w:r>
-      <w:proofErr w:type="spellEnd"/>
-      <w:proofErr w:type="gramEnd"/>
-      <w:r>
-        <w:rPr>
+      </w:pPr>
+      <w:r>
+        <w:rPr>
+          <w:b/>
           <w:sz w:val="30"/>
           <w:szCs w:val="30"/>
         </w:rPr>
-        <w:t>”</w:t>
-      </w:r>
-    </w:p>
-    <w:p>
-      <w:pPr>
+        <w:t xml:space="preserve">STEP 2. </w:t>
+      </w:r>
+      <w:r>
         <w:rPr>
           <w:sz w:val="30"/>
           <w:szCs w:val="30"/>
         </w:rPr>
-      </w:pPr>
-      <w:r>
-        <w:rPr>
-          <w:b/>
+        <w:t>Define parameters of “</w:t>
+      </w:r>
+      <w:r>
+        <w:rPr>
           <w:sz w:val="30"/>
           <w:szCs w:val="30"/>
         </w:rPr>
-        <w:t xml:space="preserve">STEP 2. </w:t>
+        <w:t>HH_Quantitative_Analysis_Package</w:t>
       </w:r>
       <w:r>
         <w:rPr>
           <w:sz w:val="30"/>
           <w:szCs w:val="30"/>
         </w:rPr>
-        <w:t>Define parameters of “</w:t>
-      </w:r>
-      <w:proofErr w:type="spellStart"/>
+        <w:t>.R</w:t>
+      </w:r>
       <w:r>
         <w:rPr>
           <w:sz w:val="30"/>
           <w:szCs w:val="30"/>
         </w:rPr>
-        <w:t>HH_Quantitative_Analysis_Package</w:t>
-      </w:r>
-      <w:r>
-        <w:rPr>
-          <w:sz w:val="30"/>
-          <w:szCs w:val="30"/>
-        </w:rPr>
-        <w:t>.R</w:t>
-      </w:r>
-      <w:proofErr w:type="spellEnd"/>
-      <w:r>
-        <w:rPr>
-          <w:sz w:val="30"/>
-          <w:szCs w:val="30"/>
-        </w:rPr>
         <w:t>”</w:t>
       </w:r>
     </w:p>
@@ -500,15 +459,7 @@
         </w:numPr>
       </w:pPr>
       <w:r>
-        <w:t>(e.g., “</w:t>
-      </w:r>
-      <w:proofErr w:type="spellStart"/>
-      <w:r>
-        <w:t>rdss</w:t>
-      </w:r>
-      <w:proofErr w:type="spellEnd"/>
-      <w:r>
-        <w:t>” for the “rdss_aggregrated_data.csv output)</w:t>
+        <w:t>(e.g., “rdss” for the “rdss_aggregrated_data.csv output)</w:t>
       </w:r>
     </w:p>
     <w:p>
@@ -579,14 +530,7 @@
           <w:sz w:val="28"/>
           <w:szCs w:val="28"/>
         </w:rPr>
-        <w:t>AGGREGATE</w:t>
-      </w:r>
-      <w:r>
-        <w:rPr>
-          <w:sz w:val="28"/>
-          <w:szCs w:val="28"/>
-        </w:rPr>
-        <w:t xml:space="preserve"> DEMOGRAPHIC DATA (SKIP IF NO DEMOGRAPHIC SECTION)</w:t>
+        <w:t>ADD RANKING INFORMATION</w:t>
       </w:r>
     </w:p>
     <w:p>
@@ -598,6 +542,127 @@
         </w:numPr>
       </w:pPr>
       <w:r>
+        <w:t>Define the name of the excel sheet with the list of “output format names and the associated “clean” names for the output.</w:t>
+      </w:r>
+    </w:p>
+    <w:p>
+      <w:pPr>
+        <w:pStyle w:val="ListParagraph"/>
+        <w:numPr>
+          <w:ilvl w:val="1"/>
+          <w:numId w:val="3"/>
+        </w:numPr>
+      </w:pPr>
+      <w:r>
+        <w:t>Define the name of the excel sheet with the list of indicators to be ranked.</w:t>
+      </w:r>
+    </w:p>
+    <w:p>
+      <w:pPr>
+        <w:pStyle w:val="ListParagraph"/>
+        <w:numPr>
+          <w:ilvl w:val="1"/>
+          <w:numId w:val="3"/>
+        </w:numPr>
+      </w:pPr>
+      <w:r>
+        <w:t>Define the answer options to remove from the rankings. Write “no” if no answer options should be removed. Otherwise, write all the excluded answer options in a column vector (e.g., c(“other”,”none”,”dont_know”))</w:t>
+      </w:r>
+    </w:p>
+    <w:p>
+      <w:pPr>
+        <w:pStyle w:val="ListParagraph"/>
+        <w:ind w:left="1080"/>
+        <w:rPr>
+          <w:sz w:val="28"/>
+          <w:szCs w:val="28"/>
+        </w:rPr>
+      </w:pPr>
+      <w:r>
+        <w:rPr>
+          <w:noProof/>
+          <w:sz w:val="28"/>
+          <w:szCs w:val="28"/>
+        </w:rPr>
+        <w:drawing>
+          <wp:inline distT="0" distB="0" distL="0" distR="0" wp14:anchorId="3CD400A7" wp14:editId="52E563EC">
+            <wp:extent cx="5647271" cy="751159"/>
+            <wp:effectExtent l="0" t="0" r="0" b="11430"/>
+            <wp:docPr id="1" name="Picture 1"/>
+            <wp:cNvGraphicFramePr>
+              <a:graphicFrameLocks xmlns:a="http://schemas.openxmlformats.org/drawingml/2006/main" noChangeAspect="1"/>
+            </wp:cNvGraphicFramePr>
+            <a:graphic xmlns:a="http://schemas.openxmlformats.org/drawingml/2006/main">
+              <a:graphicData uri="http://schemas.openxmlformats.org/drawingml/2006/picture">
+                <pic:pic xmlns:pic="http://schemas.openxmlformats.org/drawingml/2006/picture">
+                  <pic:nvPicPr>
+                    <pic:cNvPr id="1" name="Screen Shot 2019-07-25 at 3.40.51 PM.png"/>
+                    <pic:cNvPicPr/>
+                  </pic:nvPicPr>
+                  <pic:blipFill>
+                    <a:blip r:embed="rId6">
+                      <a:extLst>
+                        <a:ext uri="{28A0092B-C50C-407E-A947-70E740481C1C}">
+                          <a14:useLocalDpi xmlns:a14="http://schemas.microsoft.com/office/drawing/2010/main" val="0"/>
+                        </a:ext>
+                      </a:extLst>
+                    </a:blip>
+                    <a:stretch>
+                      <a:fillRect/>
+                    </a:stretch>
+                  </pic:blipFill>
+                  <pic:spPr>
+                    <a:xfrm>
+                      <a:off x="0" y="0"/>
+                      <a:ext cx="5700563" cy="758248"/>
+                    </a:xfrm>
+                    <a:prstGeom prst="rect">
+                      <a:avLst/>
+                    </a:prstGeom>
+                  </pic:spPr>
+                </pic:pic>
+              </a:graphicData>
+            </a:graphic>
+          </wp:inline>
+        </w:drawing>
+      </w:r>
+    </w:p>
+    <w:p>
+      <w:pPr>
+        <w:pStyle w:val="ListParagraph"/>
+        <w:numPr>
+          <w:ilvl w:val="0"/>
+          <w:numId w:val="3"/>
+        </w:numPr>
+        <w:rPr>
+          <w:sz w:val="28"/>
+          <w:szCs w:val="28"/>
+        </w:rPr>
+      </w:pPr>
+      <w:r>
+        <w:rPr>
+          <w:sz w:val="28"/>
+          <w:szCs w:val="28"/>
+        </w:rPr>
+        <w:t>AGGREGATE</w:t>
+      </w:r>
+      <w:r>
+        <w:rPr>
+          <w:sz w:val="28"/>
+          <w:szCs w:val="28"/>
+        </w:rPr>
+        <w:t xml:space="preserve"> DEMOGRAPHIC DATA (SKIP IF NO DEMOGRAPHIC SECTION)</w:t>
+      </w:r>
+    </w:p>
+    <w:p>
+      <w:pPr>
+        <w:pStyle w:val="ListParagraph"/>
+        <w:numPr>
+          <w:ilvl w:val="1"/>
+          <w:numId w:val="3"/>
+        </w:numPr>
+      </w:pPr>
+      <w:r>
         <w:t>Define the name of the first column of the demographics section.</w:t>
       </w:r>
       <w:r>
@@ -613,10 +678,7 @@
         </w:numPr>
       </w:pPr>
       <w:r>
-        <w:t>This should also be the first</w:t>
-      </w:r>
-      <w:r>
-        <w:t xml:space="preserve"> population group count column in the demographics section. </w:t>
+        <w:t xml:space="preserve">This should also be the first population group count column in the demographics section. </w:t>
       </w:r>
     </w:p>
     <w:p>
@@ -661,6 +723,7 @@
         <w:rPr>
           <w:noProof/>
         </w:rPr>
+        <w:lastRenderedPageBreak/>
         <w:drawing>
           <wp:inline distT="0" distB="0" distL="0" distR="0" wp14:anchorId="64CC4BBA" wp14:editId="62AA8998">
             <wp:extent cx="3932771" cy="788388"/>
@@ -677,7 +740,7 @@
                     <pic:cNvPicPr/>
                   </pic:nvPicPr>
                   <pic:blipFill>
-                    <a:blip r:embed="rId6">
+                    <a:blip r:embed="rId7">
                       <a:extLst>
                         <a:ext uri="{28A0092B-C50C-407E-A947-70E740481C1C}">
                           <a14:useLocalDpi xmlns:a14="http://schemas.microsoft.com/office/drawing/2010/main" val="0"/>
@@ -759,22 +822,13 @@
         </w:numPr>
       </w:pPr>
       <w:r>
-        <w:t xml:space="preserve">Define the name of the column </w:t>
-      </w:r>
-      <w:r>
-        <w:t>used to group the data;</w:t>
+        <w:t>Define the name of the column used to group the data;</w:t>
       </w:r>
       <w:r>
         <w:t xml:space="preserve"> </w:t>
       </w:r>
       <w:r>
-        <w:t xml:space="preserve">write “all” if the data is not aggregated </w:t>
-      </w:r>
-      <w:r>
-        <w:t>by a grouping indicator</w:t>
-      </w:r>
-      <w:r>
-        <w:t>.</w:t>
+        <w:t>write “all” if the data is not aggregated by a grouping indicator.</w:t>
       </w:r>
     </w:p>
     <w:p>
@@ -812,7 +866,6 @@
         <w:rPr>
           <w:noProof/>
         </w:rPr>
-        <w:lastRenderedPageBreak/>
         <w:drawing>
           <wp:inline distT="0" distB="0" distL="0" distR="0" wp14:anchorId="7AF23416" wp14:editId="34C81D5C">
             <wp:extent cx="5766435" cy="612991"/>
@@ -829,7 +882,7 @@
                     <pic:cNvPicPr/>
                   </pic:nvPicPr>
                   <pic:blipFill>
-                    <a:blip r:embed="rId7">
+                    <a:blip r:embed="rId8">
                       <a:extLst>
                         <a:ext uri="{28A0092B-C50C-407E-A947-70E740481C1C}">
                           <a14:useLocalDpi xmlns:a14="http://schemas.microsoft.com/office/drawing/2010/main" val="0"/>
@@ -994,7 +1047,7 @@
                     <pic:cNvPicPr/>
                   </pic:nvPicPr>
                   <pic:blipFill>
-                    <a:blip r:embed="rId8">
+                    <a:blip r:embed="rId9">
                       <a:extLst>
                         <a:ext uri="{28A0092B-C50C-407E-A947-70E740481C1C}">
                           <a14:useLocalDpi xmlns:a14="http://schemas.microsoft.com/office/drawing/2010/main" val="0"/>
@@ -1028,22 +1081,13 @@
           <w:szCs w:val="28"/>
         </w:rPr>
       </w:pPr>
-      <w:bookmarkStart w:id="0" w:name="_GoBack"/>
       <w:r>
         <w:rPr>
           <w:b/>
           <w:sz w:val="30"/>
           <w:szCs w:val="30"/>
         </w:rPr>
-        <w:t>STEP 3</w:t>
-      </w:r>
-      <w:r>
-        <w:rPr>
-          <w:b/>
-          <w:sz w:val="30"/>
-          <w:szCs w:val="30"/>
-        </w:rPr>
-        <w:t xml:space="preserve">. </w:t>
+        <w:t xml:space="preserve">STEP 3. </w:t>
       </w:r>
       <w:r>
         <w:rPr>
@@ -1135,7 +1179,527 @@
         <w:t>It is impossible to differentiate 0/1 (yes/no) answers from counts saved as text that only include 0 and 1.</w:t>
       </w:r>
     </w:p>
-    <w:bookmarkEnd w:id="0"/>
+    <w:p/>
+    <w:p/>
+    <w:p/>
+    <w:p/>
+    <w:p>
+      <w:pPr>
+        <w:rPr>
+          <w:b/>
+          <w:sz w:val="28"/>
+          <w:szCs w:val="28"/>
+        </w:rPr>
+      </w:pPr>
+    </w:p>
+    <w:p>
+      <w:pPr>
+        <w:rPr>
+          <w:b/>
+          <w:sz w:val="28"/>
+          <w:szCs w:val="28"/>
+        </w:rPr>
+      </w:pPr>
+    </w:p>
+    <w:p>
+      <w:pPr>
+        <w:rPr>
+          <w:b/>
+          <w:sz w:val="28"/>
+          <w:szCs w:val="28"/>
+        </w:rPr>
+      </w:pPr>
+    </w:p>
+    <w:p>
+      <w:pPr>
+        <w:rPr>
+          <w:b/>
+          <w:sz w:val="28"/>
+          <w:szCs w:val="28"/>
+        </w:rPr>
+      </w:pPr>
+    </w:p>
+    <w:p>
+      <w:pPr>
+        <w:rPr>
+          <w:b/>
+          <w:sz w:val="28"/>
+          <w:szCs w:val="28"/>
+        </w:rPr>
+      </w:pPr>
+    </w:p>
+    <w:p>
+      <w:pPr>
+        <w:rPr>
+          <w:b/>
+          <w:sz w:val="28"/>
+          <w:szCs w:val="28"/>
+        </w:rPr>
+      </w:pPr>
+    </w:p>
+    <w:p>
+      <w:pPr>
+        <w:rPr>
+          <w:b/>
+          <w:sz w:val="28"/>
+          <w:szCs w:val="28"/>
+        </w:rPr>
+      </w:pPr>
+    </w:p>
+    <w:p>
+      <w:pPr>
+        <w:rPr>
+          <w:sz w:val="28"/>
+          <w:szCs w:val="28"/>
+        </w:rPr>
+      </w:pPr>
+      <w:r>
+        <w:rPr>
+          <w:b/>
+          <w:sz w:val="28"/>
+          <w:szCs w:val="28"/>
+        </w:rPr>
+        <w:t xml:space="preserve">APPENDIX A. </w:t>
+      </w:r>
+      <w:r>
+        <w:rPr>
+          <w:sz w:val="28"/>
+          <w:szCs w:val="28"/>
+        </w:rPr>
+        <w:t>Structure of ranked indicators and name translation</w:t>
+      </w:r>
+    </w:p>
+    <w:p>
+      <w:r>
+        <w:t>The</w:t>
+      </w:r>
+      <w:r>
+        <w:t xml:space="preserve"> dataset contains</w:t>
+      </w:r>
+      <w:r>
+        <w:t xml:space="preserve"> two sheets</w:t>
+      </w:r>
+      <w:r>
+        <w:t xml:space="preserve"> related to ranking indicators (</w:t>
+      </w:r>
+      <w:r>
+        <w:t>“</w:t>
+      </w:r>
+      <w:r>
+        <w:t>ranking</w:t>
+      </w:r>
+      <w:r>
+        <w:t>”</w:t>
+      </w:r>
+      <w:r>
+        <w:t xml:space="preserve"> &amp; “ranknames”)</w:t>
+      </w:r>
+      <w:r>
+        <w:t>. The sheet named “ranking” is a</w:t>
+      </w:r>
+      <w:r>
+        <w:t xml:space="preserve"> list of ind</w:t>
+      </w:r>
+      <w:r>
+        <w:t>icators and associated answer options that need to be ranked. T</w:t>
+      </w:r>
+      <w:r>
+        <w:t xml:space="preserve">he </w:t>
+      </w:r>
+      <w:r>
+        <w:t xml:space="preserve">sheet named “rankednames” </w:t>
+      </w:r>
+      <w:r>
+        <w:t xml:space="preserve">other </w:t>
+      </w:r>
+      <w:r>
+        <w:t xml:space="preserve">is </w:t>
+      </w:r>
+      <w:r>
+        <w:t>a list of indicator names and an equivalent “clean” translation to a format readable for deliverables.</w:t>
+      </w:r>
+    </w:p>
+    <w:p>
+      <w:pPr>
+        <w:rPr>
+          <w:i/>
+        </w:rPr>
+      </w:pPr>
+    </w:p>
+    <w:p>
+      <w:pPr>
+        <w:rPr>
+          <w:i/>
+        </w:rPr>
+      </w:pPr>
+      <w:r>
+        <w:rPr>
+          <w:i/>
+        </w:rPr>
+        <w:t xml:space="preserve">The </w:t>
+      </w:r>
+      <w:r>
+        <w:rPr>
+          <w:i/>
+        </w:rPr>
+        <w:t>“ranking” sheet</w:t>
+      </w:r>
+      <w:r>
+        <w:rPr>
+          <w:i/>
+        </w:rPr>
+        <w:t xml:space="preserve"> should be formatted as follows:</w:t>
+      </w:r>
+    </w:p>
+    <w:p>
+      <w:r>
+        <w:rPr>
+          <w:noProof/>
+        </w:rPr>
+        <w:drawing>
+          <wp:inline distT="0" distB="0" distL="0" distR="0" wp14:anchorId="119731DE" wp14:editId="1769675D">
+            <wp:extent cx="6109541" cy="1145540"/>
+            <wp:effectExtent l="0" t="0" r="12065" b="0"/>
+            <wp:docPr id="5" name="Picture 5"/>
+            <wp:cNvGraphicFramePr>
+              <a:graphicFrameLocks xmlns:a="http://schemas.openxmlformats.org/drawingml/2006/main" noChangeAspect="1"/>
+            </wp:cNvGraphicFramePr>
+            <a:graphic xmlns:a="http://schemas.openxmlformats.org/drawingml/2006/main">
+              <a:graphicData uri="http://schemas.openxmlformats.org/drawingml/2006/picture">
+                <pic:pic xmlns:pic="http://schemas.openxmlformats.org/drawingml/2006/picture">
+                  <pic:nvPicPr>
+                    <pic:cNvPr id="5" name="Screen Shot 2019-07-25 at 4.10.50 PM.png"/>
+                    <pic:cNvPicPr/>
+                  </pic:nvPicPr>
+                  <pic:blipFill>
+                    <a:blip r:embed="rId10">
+                      <a:extLst>
+                        <a:ext uri="{28A0092B-C50C-407E-A947-70E740481C1C}">
+                          <a14:useLocalDpi xmlns:a14="http://schemas.microsoft.com/office/drawing/2010/main" val="0"/>
+                        </a:ext>
+                      </a:extLst>
+                    </a:blip>
+                    <a:stretch>
+                      <a:fillRect/>
+                    </a:stretch>
+                  </pic:blipFill>
+                  <pic:spPr>
+                    <a:xfrm>
+                      <a:off x="0" y="0"/>
+                      <a:ext cx="6143094" cy="1151831"/>
+                    </a:xfrm>
+                    <a:prstGeom prst="rect">
+                      <a:avLst/>
+                    </a:prstGeom>
+                  </pic:spPr>
+                </pic:pic>
+              </a:graphicData>
+            </a:graphic>
+          </wp:inline>
+        </w:drawing>
+      </w:r>
+    </w:p>
+    <w:p>
+      <w:pPr>
+        <w:pStyle w:val="ListParagraph"/>
+        <w:numPr>
+          <w:ilvl w:val="0"/>
+          <w:numId w:val="5"/>
+        </w:numPr>
+      </w:pPr>
+      <w:r>
+        <w:t>Values in the “indicator_to_rank” column must contain the exact name of the indicator from the “indicator” column of the aggregated dataset.</w:t>
+      </w:r>
+    </w:p>
+    <w:p>
+      <w:pPr>
+        <w:pStyle w:val="ListParagraph"/>
+        <w:numPr>
+          <w:ilvl w:val="0"/>
+          <w:numId w:val="5"/>
+        </w:numPr>
+      </w:pPr>
+      <w:r>
+        <w:t xml:space="preserve">Values in the “resp_to_rank” column must contain the answer option that will be used for ranking. </w:t>
+      </w:r>
+    </w:p>
+    <w:p>
+      <w:pPr>
+        <w:pStyle w:val="ListParagraph"/>
+        <w:numPr>
+          <w:ilvl w:val="1"/>
+          <w:numId w:val="5"/>
+        </w:numPr>
+      </w:pPr>
+      <w:r>
+        <w:t xml:space="preserve">This is typically “TRUE” or “yes”—meaning the script will rank all “TRUE” or “yes” responses for one specific indicator. </w:t>
+      </w:r>
+    </w:p>
+    <w:p>
+      <w:pPr>
+        <w:pStyle w:val="ListParagraph"/>
+        <w:numPr>
+          <w:ilvl w:val="1"/>
+          <w:numId w:val="5"/>
+        </w:numPr>
+      </w:pPr>
+      <w:r>
+        <w:t>A value of “text” will</w:t>
+      </w:r>
+    </w:p>
+    <w:p/>
+    <w:p>
+      <w:pPr>
+        <w:rPr>
+          <w:i/>
+        </w:rPr>
+      </w:pPr>
+      <w:r>
+        <w:rPr>
+          <w:i/>
+        </w:rPr>
+        <w:t xml:space="preserve">The </w:t>
+      </w:r>
+      <w:r>
+        <w:rPr>
+          <w:i/>
+        </w:rPr>
+        <w:t>“ranknames”</w:t>
+      </w:r>
+      <w:r>
+        <w:rPr>
+          <w:i/>
+        </w:rPr>
+        <w:t xml:space="preserve"> </w:t>
+      </w:r>
+      <w:r>
+        <w:rPr>
+          <w:i/>
+        </w:rPr>
+        <w:t xml:space="preserve">sheet </w:t>
+      </w:r>
+      <w:r>
+        <w:rPr>
+          <w:i/>
+        </w:rPr>
+        <w:t>should be formatted as follows:</w:t>
+      </w:r>
+    </w:p>
+    <w:p>
+      <w:r>
+        <w:rPr>
+          <w:noProof/>
+        </w:rPr>
+        <w:drawing>
+          <wp:inline distT="0" distB="0" distL="0" distR="0" wp14:anchorId="45ADC85C" wp14:editId="1D2BAB14">
+            <wp:extent cx="4623435" cy="1906673"/>
+            <wp:effectExtent l="0" t="0" r="0" b="0"/>
+            <wp:docPr id="11" name="Picture 11"/>
+            <wp:cNvGraphicFramePr>
+              <a:graphicFrameLocks xmlns:a="http://schemas.openxmlformats.org/drawingml/2006/main" noChangeAspect="1"/>
+            </wp:cNvGraphicFramePr>
+            <a:graphic xmlns:a="http://schemas.openxmlformats.org/drawingml/2006/main">
+              <a:graphicData uri="http://schemas.openxmlformats.org/drawingml/2006/picture">
+                <pic:pic xmlns:pic="http://schemas.openxmlformats.org/drawingml/2006/picture">
+                  <pic:nvPicPr>
+                    <pic:cNvPr id="11" name="Screen Shot 2019-07-25 at 4.57.45 PM.png"/>
+                    <pic:cNvPicPr/>
+                  </pic:nvPicPr>
+                  <pic:blipFill>
+                    <a:blip r:embed="rId11">
+                      <a:extLst>
+                        <a:ext uri="{28A0092B-C50C-407E-A947-70E740481C1C}">
+                          <a14:useLocalDpi xmlns:a14="http://schemas.microsoft.com/office/drawing/2010/main" val="0"/>
+                        </a:ext>
+                      </a:extLst>
+                    </a:blip>
+                    <a:stretch>
+                      <a:fillRect/>
+                    </a:stretch>
+                  </pic:blipFill>
+                  <pic:spPr>
+                    <a:xfrm>
+                      <a:off x="0" y="0"/>
+                      <a:ext cx="4659699" cy="1921628"/>
+                    </a:xfrm>
+                    <a:prstGeom prst="rect">
+                      <a:avLst/>
+                    </a:prstGeom>
+                  </pic:spPr>
+                </pic:pic>
+              </a:graphicData>
+            </a:graphic>
+          </wp:inline>
+        </w:drawing>
+      </w:r>
+    </w:p>
+    <w:p>
+      <w:pPr>
+        <w:pStyle w:val="ListParagraph"/>
+        <w:numPr>
+          <w:ilvl w:val="0"/>
+          <w:numId w:val="4"/>
+        </w:numPr>
+      </w:pPr>
+      <w:r>
+        <w:t>Values in Column A</w:t>
+      </w:r>
+      <w:r>
+        <w:t xml:space="preserve"> should be the </w:t>
+      </w:r>
+      <w:r>
+        <w:t>indicator column name.</w:t>
+      </w:r>
+      <w:r>
+        <w:t xml:space="preserve"> Column B should have the “clean” name of that re</w:t>
+      </w:r>
+      <w:r>
+        <w:t>s</w:t>
+      </w:r>
+      <w:r>
+        <w:t>ponse.</w:t>
+      </w:r>
+      <w:r>
+        <w:t xml:space="preserve"> </w:t>
+      </w:r>
+    </w:p>
+    <w:p>
+      <w:pPr>
+        <w:pStyle w:val="ListParagraph"/>
+        <w:numPr>
+          <w:ilvl w:val="1"/>
+          <w:numId w:val="4"/>
+        </w:numPr>
+      </w:pPr>
+      <w:r>
+        <w:t>For example, consider the indicator “reduce_number_of_meals_eaten_in_a_day”</w:t>
+      </w:r>
+    </w:p>
+    <w:p>
+      <w:pPr>
+        <w:pStyle w:val="ListParagraph"/>
+        <w:numPr>
+          <w:ilvl w:val="1"/>
+          <w:numId w:val="4"/>
+        </w:numPr>
+      </w:pPr>
+      <w:r>
+        <w:t>It is changed to “Limit portion sizes”</w:t>
+      </w:r>
+    </w:p>
+    <w:p>
+      <w:pPr>
+        <w:pStyle w:val="ListParagraph"/>
+        <w:numPr>
+          <w:ilvl w:val="0"/>
+          <w:numId w:val="4"/>
+        </w:numPr>
+      </w:pPr>
+      <w:r>
+        <w:rPr>
+          <w:b/>
+        </w:rPr>
+        <w:t>NOTE</w:t>
+      </w:r>
+      <w:r>
+        <w:t>: A</w:t>
+      </w:r>
+      <w:r>
+        <w:t xml:space="preserve">nswer options are </w:t>
+      </w:r>
+      <w:r>
+        <w:t>displayed in the output</w:t>
+      </w:r>
+      <w:r>
+        <w:t xml:space="preserve"> </w:t>
+      </w:r>
+      <w:r>
+        <w:t>f</w:t>
+      </w:r>
+      <w:r>
+        <w:t>or indicators where</w:t>
+      </w:r>
+      <w:r>
+        <w:t xml:space="preserve"> “rank_resp” is defined as</w:t>
+      </w:r>
+      <w:r>
+        <w:t xml:space="preserve"> “text” </w:t>
+      </w:r>
+      <w:r>
+        <w:t xml:space="preserve">in the “ranking” sheet. </w:t>
+      </w:r>
+    </w:p>
+    <w:p>
+      <w:pPr>
+        <w:pStyle w:val="ListParagraph"/>
+        <w:numPr>
+          <w:ilvl w:val="1"/>
+          <w:numId w:val="4"/>
+        </w:numPr>
+      </w:pPr>
+      <w:r>
+        <w:t xml:space="preserve">For example, consider the indicator </w:t>
+      </w:r>
+    </w:p>
+    <w:p>
+      <w:pPr>
+        <w:pStyle w:val="ListParagraph"/>
+        <w:numPr>
+          <w:ilvl w:val="1"/>
+          <w:numId w:val="4"/>
+        </w:numPr>
+      </w:pPr>
+      <w:r>
+        <w:t>“</w:t>
+      </w:r>
+      <w:r>
+        <w:t>primary_source_of_financial_support</w:t>
+      </w:r>
+      <w:r>
+        <w:t>”</w:t>
+      </w:r>
+    </w:p>
+    <w:p>
+      <w:pPr>
+        <w:pStyle w:val="ListParagraph"/>
+        <w:numPr>
+          <w:ilvl w:val="1"/>
+          <w:numId w:val="4"/>
+        </w:numPr>
+      </w:pPr>
+      <w:r>
+        <w:t>The ranked responses are</w:t>
+      </w:r>
+      <w:r>
+        <w:t xml:space="preserve"> </w:t>
+      </w:r>
+      <w:r>
+        <w:t>answer options</w:t>
+      </w:r>
+    </w:p>
+    <w:p>
+      <w:pPr>
+        <w:pStyle w:val="ListParagraph"/>
+        <w:numPr>
+          <w:ilvl w:val="2"/>
+          <w:numId w:val="4"/>
+        </w:numPr>
+      </w:pPr>
+      <w:r>
+        <w:t>“</w:t>
+      </w:r>
+      <w:r>
+        <w:t>Subsistence_farming</w:t>
+      </w:r>
+      <w:r>
+        <w:t>” is changed to “Subsistence farming</w:t>
+      </w:r>
+      <w:r>
+        <w:t>.</w:t>
+      </w:r>
+      <w:bookmarkStart w:id="0" w:name="_GoBack"/>
+      <w:bookmarkEnd w:id="0"/>
+    </w:p>
     <w:sectPr>
       <w:pgSz w:w="12240" w:h="15840"/>
       <w:pgMar w:top="1440" w:right="1440" w:bottom="1440" w:left="1440" w:header="720" w:footer="720" w:gutter="0"/>
@@ -1149,6 +1713,232 @@
 <file path=word/numbering.xml><?xml version="1.0" encoding="utf-8"?>
 <w:numbering xmlns:wpc="http://schemas.microsoft.com/office/word/2010/wordprocessingCanvas" xmlns:mo="http://schemas.microsoft.com/office/mac/office/2008/main" xmlns:mc="http://schemas.openxmlformats.org/markup-compatibility/2006" xmlns:mv="urn:schemas-microsoft-com:mac:vml" xmlns:o="urn:schemas-microsoft-com:office:office" xmlns:r="http://schemas.openxmlformats.org/officeDocument/2006/relationships" xmlns:m="http://schemas.openxmlformats.org/officeDocument/2006/math" xmlns:v="urn:schemas-microsoft-com:vml" xmlns:wp14="http://schemas.microsoft.com/office/word/2010/wordprocessingDrawing" xmlns:wp="http://schemas.openxmlformats.org/drawingml/2006/wordprocessingDrawing" xmlns:w10="urn:schemas-microsoft-com:office:word" xmlns:w="http://schemas.openxmlformats.org/wordprocessingml/2006/main" xmlns:w14="http://schemas.microsoft.com/office/word/2010/wordml" xmlns:w15="http://schemas.microsoft.com/office/word/2012/wordml" xmlns:wpg="http://schemas.microsoft.com/office/word/2010/wordprocessingGroup" xmlns:wpi="http://schemas.microsoft.com/office/word/2010/wordprocessingInk" xmlns:wne="http://schemas.microsoft.com/office/word/2006/wordml" xmlns:wps="http://schemas.microsoft.com/office/word/2010/wordprocessingShape" mc:Ignorable="w14 w15 wp14">
   <w:abstractNum w:abstractNumId="0">
+    <w:nsid w:val="0E423E09"/>
+    <w:multiLevelType w:val="hybridMultilevel"/>
+    <w:tmpl w:val="F146CF50"/>
+    <w:lvl w:ilvl="0" w:tplc="04090001">
+      <w:start w:val="1"/>
+      <w:numFmt w:val="bullet"/>
+      <w:lvlText w:val=""/>
+      <w:lvlJc w:val="left"/>
+      <w:pPr>
+        <w:ind w:left="720" w:hanging="360"/>
+      </w:pPr>
+      <w:rPr>
+        <w:rFonts w:ascii="Symbol" w:hAnsi="Symbol" w:hint="default"/>
+      </w:rPr>
+    </w:lvl>
+    <w:lvl w:ilvl="1" w:tplc="04090003">
+      <w:start w:val="1"/>
+      <w:numFmt w:val="bullet"/>
+      <w:lvlText w:val="o"/>
+      <w:lvlJc w:val="left"/>
+      <w:pPr>
+        <w:ind w:left="1440" w:hanging="360"/>
+      </w:pPr>
+      <w:rPr>
+        <w:rFonts w:ascii="Courier New" w:hAnsi="Courier New" w:cs="Courier New" w:hint="default"/>
+      </w:rPr>
+    </w:lvl>
+    <w:lvl w:ilvl="2" w:tplc="04090005" w:tentative="1">
+      <w:start w:val="1"/>
+      <w:numFmt w:val="bullet"/>
+      <w:lvlText w:val=""/>
+      <w:lvlJc w:val="left"/>
+      <w:pPr>
+        <w:ind w:left="2160" w:hanging="360"/>
+      </w:pPr>
+      <w:rPr>
+        <w:rFonts w:ascii="Wingdings" w:hAnsi="Wingdings" w:hint="default"/>
+      </w:rPr>
+    </w:lvl>
+    <w:lvl w:ilvl="3" w:tplc="04090001" w:tentative="1">
+      <w:start w:val="1"/>
+      <w:numFmt w:val="bullet"/>
+      <w:lvlText w:val=""/>
+      <w:lvlJc w:val="left"/>
+      <w:pPr>
+        <w:ind w:left="2880" w:hanging="360"/>
+      </w:pPr>
+      <w:rPr>
+        <w:rFonts w:ascii="Symbol" w:hAnsi="Symbol" w:hint="default"/>
+      </w:rPr>
+    </w:lvl>
+    <w:lvl w:ilvl="4" w:tplc="04090003" w:tentative="1">
+      <w:start w:val="1"/>
+      <w:numFmt w:val="bullet"/>
+      <w:lvlText w:val="o"/>
+      <w:lvlJc w:val="left"/>
+      <w:pPr>
+        <w:ind w:left="3600" w:hanging="360"/>
+      </w:pPr>
+      <w:rPr>
+        <w:rFonts w:ascii="Courier New" w:hAnsi="Courier New" w:cs="Courier New" w:hint="default"/>
+      </w:rPr>
+    </w:lvl>
+    <w:lvl w:ilvl="5" w:tplc="04090005" w:tentative="1">
+      <w:start w:val="1"/>
+      <w:numFmt w:val="bullet"/>
+      <w:lvlText w:val=""/>
+      <w:lvlJc w:val="left"/>
+      <w:pPr>
+        <w:ind w:left="4320" w:hanging="360"/>
+      </w:pPr>
+      <w:rPr>
+        <w:rFonts w:ascii="Wingdings" w:hAnsi="Wingdings" w:hint="default"/>
+      </w:rPr>
+    </w:lvl>
+    <w:lvl w:ilvl="6" w:tplc="04090001" w:tentative="1">
+      <w:start w:val="1"/>
+      <w:numFmt w:val="bullet"/>
+      <w:lvlText w:val=""/>
+      <w:lvlJc w:val="left"/>
+      <w:pPr>
+        <w:ind w:left="5040" w:hanging="360"/>
+      </w:pPr>
+      <w:rPr>
+        <w:rFonts w:ascii="Symbol" w:hAnsi="Symbol" w:hint="default"/>
+      </w:rPr>
+    </w:lvl>
+    <w:lvl w:ilvl="7" w:tplc="04090003" w:tentative="1">
+      <w:start w:val="1"/>
+      <w:numFmt w:val="bullet"/>
+      <w:lvlText w:val="o"/>
+      <w:lvlJc w:val="left"/>
+      <w:pPr>
+        <w:ind w:left="5760" w:hanging="360"/>
+      </w:pPr>
+      <w:rPr>
+        <w:rFonts w:ascii="Courier New" w:hAnsi="Courier New" w:cs="Courier New" w:hint="default"/>
+      </w:rPr>
+    </w:lvl>
+    <w:lvl w:ilvl="8" w:tplc="04090005" w:tentative="1">
+      <w:start w:val="1"/>
+      <w:numFmt w:val="bullet"/>
+      <w:lvlText w:val=""/>
+      <w:lvlJc w:val="left"/>
+      <w:pPr>
+        <w:ind w:left="6480" w:hanging="360"/>
+      </w:pPr>
+      <w:rPr>
+        <w:rFonts w:ascii="Wingdings" w:hAnsi="Wingdings" w:hint="default"/>
+      </w:rPr>
+    </w:lvl>
+  </w:abstractNum>
+  <w:abstractNum w:abstractNumId="1">
+    <w:nsid w:val="43901AB2"/>
+    <w:multiLevelType w:val="hybridMultilevel"/>
+    <w:tmpl w:val="A0DA33F6"/>
+    <w:lvl w:ilvl="0" w:tplc="04090001">
+      <w:start w:val="1"/>
+      <w:numFmt w:val="bullet"/>
+      <w:lvlText w:val=""/>
+      <w:lvlJc w:val="left"/>
+      <w:pPr>
+        <w:ind w:left="720" w:hanging="360"/>
+      </w:pPr>
+      <w:rPr>
+        <w:rFonts w:ascii="Symbol" w:hAnsi="Symbol" w:hint="default"/>
+      </w:rPr>
+    </w:lvl>
+    <w:lvl w:ilvl="1" w:tplc="04090003">
+      <w:start w:val="1"/>
+      <w:numFmt w:val="bullet"/>
+      <w:lvlText w:val="o"/>
+      <w:lvlJc w:val="left"/>
+      <w:pPr>
+        <w:ind w:left="1440" w:hanging="360"/>
+      </w:pPr>
+      <w:rPr>
+        <w:rFonts w:ascii="Courier New" w:hAnsi="Courier New" w:cs="Courier New" w:hint="default"/>
+      </w:rPr>
+    </w:lvl>
+    <w:lvl w:ilvl="2" w:tplc="04090005">
+      <w:start w:val="1"/>
+      <w:numFmt w:val="bullet"/>
+      <w:lvlText w:val=""/>
+      <w:lvlJc w:val="left"/>
+      <w:pPr>
+        <w:ind w:left="2160" w:hanging="360"/>
+      </w:pPr>
+      <w:rPr>
+        <w:rFonts w:ascii="Wingdings" w:hAnsi="Wingdings" w:hint="default"/>
+      </w:rPr>
+    </w:lvl>
+    <w:lvl w:ilvl="3" w:tplc="04090001" w:tentative="1">
+      <w:start w:val="1"/>
+      <w:numFmt w:val="bullet"/>
+      <w:lvlText w:val=""/>
+      <w:lvlJc w:val="left"/>
+      <w:pPr>
+        <w:ind w:left="2880" w:hanging="360"/>
+      </w:pPr>
+      <w:rPr>
+        <w:rFonts w:ascii="Symbol" w:hAnsi="Symbol" w:hint="default"/>
+      </w:rPr>
+    </w:lvl>
+    <w:lvl w:ilvl="4" w:tplc="04090003" w:tentative="1">
+      <w:start w:val="1"/>
+      <w:numFmt w:val="bullet"/>
+      <w:lvlText w:val="o"/>
+      <w:lvlJc w:val="left"/>
+      <w:pPr>
+        <w:ind w:left="3600" w:hanging="360"/>
+      </w:pPr>
+      <w:rPr>
+        <w:rFonts w:ascii="Courier New" w:hAnsi="Courier New" w:cs="Courier New" w:hint="default"/>
+      </w:rPr>
+    </w:lvl>
+    <w:lvl w:ilvl="5" w:tplc="04090005" w:tentative="1">
+      <w:start w:val="1"/>
+      <w:numFmt w:val="bullet"/>
+      <w:lvlText w:val=""/>
+      <w:lvlJc w:val="left"/>
+      <w:pPr>
+        <w:ind w:left="4320" w:hanging="360"/>
+      </w:pPr>
+      <w:rPr>
+        <w:rFonts w:ascii="Wingdings" w:hAnsi="Wingdings" w:hint="default"/>
+      </w:rPr>
+    </w:lvl>
+    <w:lvl w:ilvl="6" w:tplc="04090001" w:tentative="1">
+      <w:start w:val="1"/>
+      <w:numFmt w:val="bullet"/>
+      <w:lvlText w:val=""/>
+      <w:lvlJc w:val="left"/>
+      <w:pPr>
+        <w:ind w:left="5040" w:hanging="360"/>
+      </w:pPr>
+      <w:rPr>
+        <w:rFonts w:ascii="Symbol" w:hAnsi="Symbol" w:hint="default"/>
+      </w:rPr>
+    </w:lvl>
+    <w:lvl w:ilvl="7" w:tplc="04090003" w:tentative="1">
+      <w:start w:val="1"/>
+      <w:numFmt w:val="bullet"/>
+      <w:lvlText w:val="o"/>
+      <w:lvlJc w:val="left"/>
+      <w:pPr>
+        <w:ind w:left="5760" w:hanging="360"/>
+      </w:pPr>
+      <w:rPr>
+        <w:rFonts w:ascii="Courier New" w:hAnsi="Courier New" w:cs="Courier New" w:hint="default"/>
+      </w:rPr>
+    </w:lvl>
+    <w:lvl w:ilvl="8" w:tplc="04090005" w:tentative="1">
+      <w:start w:val="1"/>
+      <w:numFmt w:val="bullet"/>
+      <w:lvlText w:val=""/>
+      <w:lvlJc w:val="left"/>
+      <w:pPr>
+        <w:ind w:left="6480" w:hanging="360"/>
+      </w:pPr>
+      <w:rPr>
+        <w:rFonts w:ascii="Wingdings" w:hAnsi="Wingdings" w:hint="default"/>
+      </w:rPr>
+    </w:lvl>
+  </w:abstractNum>
+  <w:abstractNum w:abstractNumId="2">
     <w:nsid w:val="50D119FA"/>
     <w:multiLevelType w:val="hybridMultilevel"/>
     <w:tmpl w:val="97808C52"/>
@@ -1237,7 +2027,7 @@
       </w:pPr>
     </w:lvl>
   </w:abstractNum>
-  <w:abstractNum w:abstractNumId="1">
+  <w:abstractNum w:abstractNumId="3">
     <w:nsid w:val="64D22AFE"/>
     <w:multiLevelType w:val="hybridMultilevel"/>
     <w:tmpl w:val="BDB433AA"/>
@@ -1326,7 +2116,7 @@
       </w:pPr>
     </w:lvl>
   </w:abstractNum>
-  <w:abstractNum w:abstractNumId="2">
+  <w:abstractNum w:abstractNumId="4">
     <w:nsid w:val="655D7A68"/>
     <w:multiLevelType w:val="hybridMultilevel"/>
     <w:tmpl w:val="0A30424C"/>
@@ -1416,13 +2206,19 @@
     </w:lvl>
   </w:abstractNum>
   <w:num w:numId="1">
-    <w:abstractNumId w:val="0"/>
+    <w:abstractNumId w:val="2"/>
   </w:num>
   <w:num w:numId="2">
+    <w:abstractNumId w:val="3"/>
+  </w:num>
+  <w:num w:numId="3">
+    <w:abstractNumId w:val="4"/>
+  </w:num>
+  <w:num w:numId="4">
     <w:abstractNumId w:val="1"/>
   </w:num>
-  <w:num w:numId="3">
-    <w:abstractNumId w:val="2"/>
+  <w:num w:numId="5">
+    <w:abstractNumId w:val="0"/>
   </w:num>
 </w:numbering>
 </file>

</xml_diff>